<commit_message>
Added more years to Sign Up page
</commit_message>
<xml_diff>
--- a/documentation/Proposal.docx
+++ b/documentation/Proposal.docx
@@ -156,18 +156,14 @@
         <w:pStyle w:val="Normal"/>
         <w:spacing w:lineRule="auto" w:line="480"/>
         <w:jc w:val="left"/>
-        <w:rPr>
-          <w:b/>
-          <w:b/>
-          <w:bCs/>
-        </w:rPr>
-      </w:pPr>
-      <w:r>
-        <w:rPr>
-          <w:b/>
-          <w:bCs/>
-        </w:rPr>
-        <w:t>GOALS (KEY TO SUCCESS):</w:t>
+        <w:rPr/>
+      </w:pPr>
+      <w:r>
+        <w:rPr>
+          <w:b/>
+          <w:bCs/>
+        </w:rPr>
+        <w:t>GOALS:</w:t>
       </w:r>
     </w:p>
     <w:p>
@@ -197,11 +193,7 @@
         </w:numPr>
         <w:spacing w:lineRule="auto" w:line="480"/>
         <w:jc w:val="left"/>
-        <w:rPr>
-          <w:b/>
-          <w:b/>
-          <w:bCs/>
-        </w:rPr>
+        <w:rPr/>
       </w:pPr>
       <w:r>
         <w:rPr>
@@ -220,11 +212,7 @@
         </w:numPr>
         <w:spacing w:lineRule="auto" w:line="480"/>
         <w:jc w:val="left"/>
-        <w:rPr>
-          <w:b/>
-          <w:b/>
-          <w:bCs/>
-        </w:rPr>
+        <w:rPr/>
       </w:pPr>
       <w:r>
         <w:rPr>
@@ -243,11 +231,7 @@
         </w:numPr>
         <w:spacing w:lineRule="auto" w:line="480"/>
         <w:jc w:val="left"/>
-        <w:rPr>
-          <w:b/>
-          <w:b/>
-          <w:bCs/>
-        </w:rPr>
+        <w:rPr/>
       </w:pPr>
       <w:r>
         <w:rPr>
@@ -266,11 +250,7 @@
         </w:numPr>
         <w:spacing w:lineRule="auto" w:line="480"/>
         <w:jc w:val="left"/>
-        <w:rPr>
-          <w:b/>
-          <w:b/>
-          <w:bCs/>
-        </w:rPr>
+        <w:rPr/>
       </w:pPr>
       <w:r>
         <w:rPr>
@@ -289,11 +269,7 @@
         </w:numPr>
         <w:spacing w:lineRule="auto" w:line="480"/>
         <w:jc w:val="left"/>
-        <w:rPr>
-          <w:b/>
-          <w:b/>
-          <w:bCs/>
-        </w:rPr>
+        <w:rPr/>
       </w:pPr>
       <w:r>
         <w:rPr>
@@ -310,6 +286,7 @@
       <w:pgNumType w:fmt="decimal"/>
       <w:formProt w:val="false"/>
       <w:textDirection w:val="lrTb"/>
+      <w:docGrid w:type="default" w:linePitch="240" w:charSpace="4294961151"/>
     </w:sectPr>
   </w:body>
 </w:document>
@@ -561,7 +538,7 @@
     <w:rPrDefault>
       <w:rPr>
         <w:rFonts w:ascii="Liberation Serif" w:hAnsi="Liberation Serif" w:eastAsia="Droid Sans Fallback" w:cs="FreeSans"/>
-        <w:sz w:val="24"/>
+        <w:sz w:val="20"/>
         <w:szCs w:val="24"/>
         <w:lang w:val="en-CA" w:eastAsia="zh-CN" w:bidi="hi-IN"/>
       </w:rPr>
@@ -575,10 +552,12 @@
     <w:qFormat/>
     <w:pPr>
       <w:widowControl w:val="false"/>
+      <w:bidi w:val="0"/>
+      <w:jc w:val="left"/>
     </w:pPr>
     <w:rPr>
       <w:rFonts w:ascii="Liberation Serif" w:hAnsi="Liberation Serif" w:eastAsia="Droid Sans Fallback" w:cs="FreeSans"/>
-      <w:color w:val="auto"/>
+      <w:color w:val="00000A"/>
       <w:sz w:val="24"/>
       <w:szCs w:val="24"/>
       <w:lang w:val="en-CA" w:eastAsia="zh-CN" w:bidi="hi-IN"/>

</xml_diff>